<commit_message>
Updated the proposal form
</commit_message>
<xml_diff>
--- a/ProjectProposal.docx
+++ b/ProjectProposal.docx
@@ -10,7 +10,7 @@
           <w:numId w:val="1"/>
         </w:numPr>
         <w:spacing w:before="200" w:after="120"/>
-        <w:ind w:left="0" w:hanging="0"/>
+        <w:ind w:left="0" w:right="0" w:hanging="0"/>
         <w:jc w:val="center"/>
         <w:rPr/>
       </w:pPr>
@@ -38,14 +38,14 @@
         </w:tblCellMar>
       </w:tblPr>
       <w:tblGrid>
-        <w:gridCol w:w="1875"/>
-        <w:gridCol w:w="7763"/>
+        <w:gridCol w:w="1874"/>
+        <w:gridCol w:w="7764"/>
       </w:tblGrid>
       <w:tr>
         <w:trPr/>
         <w:tc>
           <w:tcPr>
-            <w:tcW w:w="1875" w:type="dxa"/>
+            <w:tcW w:w="1874" w:type="dxa"/>
             <w:tcBorders>
               <w:top w:val="single" w:sz="2" w:space="0" w:color="000000"/>
               <w:left w:val="single" w:sz="2" w:space="0" w:color="000000"/>
@@ -82,7 +82,7 @@
         </w:tc>
         <w:tc>
           <w:tcPr>
-            <w:tcW w:w="7763" w:type="dxa"/>
+            <w:tcW w:w="7764" w:type="dxa"/>
             <w:tcBorders>
               <w:top w:val="single" w:sz="2" w:space="0" w:color="000000"/>
               <w:left w:val="single" w:sz="2" w:space="0" w:color="000000"/>
@@ -119,7 +119,7 @@
         <w:trPr/>
         <w:tc>
           <w:tcPr>
-            <w:tcW w:w="1875" w:type="dxa"/>
+            <w:tcW w:w="1874" w:type="dxa"/>
             <w:tcBorders>
               <w:left w:val="single" w:sz="2" w:space="0" w:color="000000"/>
               <w:bottom w:val="single" w:sz="2" w:space="0" w:color="000000"/>
@@ -155,7 +155,7 @@
         </w:tc>
         <w:tc>
           <w:tcPr>
-            <w:tcW w:w="7763" w:type="dxa"/>
+            <w:tcW w:w="7764" w:type="dxa"/>
             <w:tcBorders>
               <w:left w:val="single" w:sz="2" w:space="0" w:color="000000"/>
               <w:bottom w:val="single" w:sz="2" w:space="0" w:color="000000"/>
@@ -197,7 +197,7 @@
         <w:trPr/>
         <w:tc>
           <w:tcPr>
-            <w:tcW w:w="1875" w:type="dxa"/>
+            <w:tcW w:w="1874" w:type="dxa"/>
             <w:tcBorders>
               <w:left w:val="single" w:sz="2" w:space="0" w:color="000000"/>
               <w:bottom w:val="single" w:sz="2" w:space="0" w:color="000000"/>
@@ -233,7 +233,7 @@
         </w:tc>
         <w:tc>
           <w:tcPr>
-            <w:tcW w:w="7763" w:type="dxa"/>
+            <w:tcW w:w="7764" w:type="dxa"/>
             <w:tcBorders>
               <w:left w:val="single" w:sz="2" w:space="0" w:color="000000"/>
               <w:bottom w:val="single" w:sz="2" w:space="0" w:color="000000"/>
@@ -269,7 +269,7 @@
         <w:trPr/>
         <w:tc>
           <w:tcPr>
-            <w:tcW w:w="1875" w:type="dxa"/>
+            <w:tcW w:w="1874" w:type="dxa"/>
             <w:tcBorders>
               <w:left w:val="single" w:sz="2" w:space="0" w:color="000000"/>
               <w:bottom w:val="single" w:sz="2" w:space="0" w:color="000000"/>
@@ -305,7 +305,7 @@
         </w:tc>
         <w:tc>
           <w:tcPr>
-            <w:tcW w:w="7763" w:type="dxa"/>
+            <w:tcW w:w="7764" w:type="dxa"/>
             <w:tcBorders>
               <w:left w:val="single" w:sz="2" w:space="0" w:color="000000"/>
               <w:bottom w:val="single" w:sz="2" w:space="0" w:color="000000"/>
@@ -332,7 +332,24 @@
                 <w:rFonts w:ascii="Roboto" w:hAnsi="Roboto"/>
                 <w:sz w:val="20"/>
               </w:rPr>
-              <w:t>Lokesh Balani (20173073), Abhishek Tyagi (20173067)</w:t>
+              <w:t>Lokesh Balani (20173073)</w:t>
+            </w:r>
+          </w:p>
+          <w:p>
+            <w:pPr>
+              <w:pStyle w:val="TableContents"/>
+              <w:jc w:val="both"/>
+              <w:rPr>
+                <w:rFonts w:ascii="Roboto" w:hAnsi="Roboto"/>
+                <w:sz w:val="20"/>
+              </w:rPr>
+            </w:pPr>
+            <w:r>
+              <w:rPr>
+                <w:rFonts w:ascii="Roboto" w:hAnsi="Roboto"/>
+                <w:sz w:val="20"/>
+              </w:rPr>
+              <w:t>Abhishek Tyagi (20173067)</w:t>
             </w:r>
           </w:p>
         </w:tc>
@@ -341,7 +358,7 @@
         <w:trPr/>
         <w:tc>
           <w:tcPr>
-            <w:tcW w:w="1875" w:type="dxa"/>
+            <w:tcW w:w="1874" w:type="dxa"/>
             <w:tcBorders>
               <w:left w:val="single" w:sz="2" w:space="0" w:color="000000"/>
               <w:bottom w:val="single" w:sz="2" w:space="0" w:color="000000"/>
@@ -377,7 +394,7 @@
         </w:tc>
         <w:tc>
           <w:tcPr>
-            <w:tcW w:w="7763" w:type="dxa"/>
+            <w:tcW w:w="7764" w:type="dxa"/>
             <w:tcBorders>
               <w:left w:val="single" w:sz="2" w:space="0" w:color="000000"/>
               <w:bottom w:val="single" w:sz="2" w:space="0" w:color="000000"/>
@@ -404,7 +421,21 @@
                 <w:rFonts w:ascii="Roboto" w:hAnsi="Roboto"/>
                 <w:sz w:val="20"/>
               </w:rPr>
-              <w:t>Create a interactive website for applying digital image processing techniques to images provided by the user and showing the result output image in real time</w:t>
+              <w:t>Create a</w:t>
+            </w:r>
+            <w:r>
+              <w:rPr>
+                <w:rFonts w:ascii="Roboto" w:hAnsi="Roboto"/>
+                <w:sz w:val="20"/>
+              </w:rPr>
+              <w:t>n</w:t>
+            </w:r>
+            <w:r>
+              <w:rPr>
+                <w:rFonts w:ascii="Roboto" w:hAnsi="Roboto"/>
+                <w:sz w:val="20"/>
+              </w:rPr>
+              <w:t xml:space="preserve"> interactive website for applying digital image processing techniques to images provided by the user and showing the result output image in real time</w:t>
             </w:r>
           </w:p>
         </w:tc>
@@ -413,7 +444,7 @@
         <w:trPr/>
         <w:tc>
           <w:tcPr>
-            <w:tcW w:w="1875" w:type="dxa"/>
+            <w:tcW w:w="1874" w:type="dxa"/>
             <w:tcBorders>
               <w:left w:val="single" w:sz="2" w:space="0" w:color="000000"/>
               <w:bottom w:val="single" w:sz="2" w:space="0" w:color="000000"/>
@@ -458,7 +489,7 @@
         </w:tc>
         <w:tc>
           <w:tcPr>
-            <w:tcW w:w="7763" w:type="dxa"/>
+            <w:tcW w:w="7764" w:type="dxa"/>
             <w:tcBorders>
               <w:left w:val="single" w:sz="2" w:space="0" w:color="000000"/>
               <w:bottom w:val="single" w:sz="2" w:space="0" w:color="000000"/>
@@ -574,7 +605,7 @@
               <w:pStyle w:val="TableContents"/>
               <w:numPr>
                 <w:ilvl w:val="0"/>
-                <w:numId w:val="4"/>
+                <w:numId w:val="3"/>
               </w:numPr>
               <w:jc w:val="both"/>
               <w:rPr>
@@ -595,7 +626,7 @@
               <w:pStyle w:val="TableContents"/>
               <w:numPr>
                 <w:ilvl w:val="0"/>
-                <w:numId w:val="4"/>
+                <w:numId w:val="3"/>
               </w:numPr>
               <w:jc w:val="both"/>
               <w:rPr>
@@ -616,7 +647,7 @@
               <w:pStyle w:val="TableContents"/>
               <w:numPr>
                 <w:ilvl w:val="1"/>
-                <w:numId w:val="4"/>
+                <w:numId w:val="3"/>
               </w:numPr>
               <w:jc w:val="both"/>
               <w:rPr>
@@ -644,7 +675,7 @@
               <w:pStyle w:val="TableContents"/>
               <w:numPr>
                 <w:ilvl w:val="1"/>
-                <w:numId w:val="4"/>
+                <w:numId w:val="3"/>
               </w:numPr>
               <w:jc w:val="both"/>
               <w:rPr>
@@ -665,7 +696,7 @@
               <w:pStyle w:val="TableContents"/>
               <w:numPr>
                 <w:ilvl w:val="1"/>
-                <w:numId w:val="4"/>
+                <w:numId w:val="3"/>
               </w:numPr>
               <w:jc w:val="both"/>
               <w:rPr>
@@ -693,7 +724,7 @@
               <w:pStyle w:val="TableContents"/>
               <w:numPr>
                 <w:ilvl w:val="1"/>
-                <w:numId w:val="4"/>
+                <w:numId w:val="3"/>
               </w:numPr>
               <w:jc w:val="both"/>
               <w:rPr>
@@ -714,7 +745,7 @@
               <w:pStyle w:val="TableContents"/>
               <w:numPr>
                 <w:ilvl w:val="1"/>
-                <w:numId w:val="4"/>
+                <w:numId w:val="3"/>
               </w:numPr>
               <w:jc w:val="both"/>
               <w:rPr>
@@ -735,7 +766,7 @@
               <w:pStyle w:val="TableContents"/>
               <w:numPr>
                 <w:ilvl w:val="1"/>
-                <w:numId w:val="4"/>
+                <w:numId w:val="3"/>
               </w:numPr>
               <w:jc w:val="both"/>
               <w:rPr>
@@ -756,7 +787,7 @@
               <w:pStyle w:val="TableContents"/>
               <w:numPr>
                 <w:ilvl w:val="1"/>
-                <w:numId w:val="4"/>
+                <w:numId w:val="3"/>
               </w:numPr>
               <w:jc w:val="both"/>
               <w:rPr>
@@ -777,7 +808,7 @@
               <w:pStyle w:val="TableContents"/>
               <w:numPr>
                 <w:ilvl w:val="1"/>
-                <w:numId w:val="4"/>
+                <w:numId w:val="3"/>
               </w:numPr>
               <w:jc w:val="both"/>
               <w:rPr>
@@ -798,7 +829,7 @@
               <w:pStyle w:val="TableContents"/>
               <w:numPr>
                 <w:ilvl w:val="1"/>
-                <w:numId w:val="4"/>
+                <w:numId w:val="3"/>
               </w:numPr>
               <w:jc w:val="both"/>
               <w:rPr>
@@ -819,7 +850,7 @@
               <w:pStyle w:val="TableContents"/>
               <w:numPr>
                 <w:ilvl w:val="1"/>
-                <w:numId w:val="4"/>
+                <w:numId w:val="3"/>
               </w:numPr>
               <w:jc w:val="both"/>
               <w:rPr>
@@ -840,7 +871,7 @@
               <w:pStyle w:val="TableContents"/>
               <w:numPr>
                 <w:ilvl w:val="1"/>
-                <w:numId w:val="4"/>
+                <w:numId w:val="3"/>
               </w:numPr>
               <w:jc w:val="both"/>
               <w:rPr>
@@ -861,7 +892,7 @@
               <w:pStyle w:val="TableContents"/>
               <w:numPr>
                 <w:ilvl w:val="1"/>
-                <w:numId w:val="4"/>
+                <w:numId w:val="3"/>
               </w:numPr>
               <w:jc w:val="both"/>
               <w:rPr>
@@ -883,7 +914,7 @@
         <w:trPr/>
         <w:tc>
           <w:tcPr>
-            <w:tcW w:w="1875" w:type="dxa"/>
+            <w:tcW w:w="1874" w:type="dxa"/>
             <w:tcBorders>
               <w:left w:val="single" w:sz="2" w:space="0" w:color="000000"/>
               <w:bottom w:val="single" w:sz="2" w:space="0" w:color="000000"/>
@@ -919,7 +950,7 @@
         </w:tc>
         <w:tc>
           <w:tcPr>
-            <w:tcW w:w="7763" w:type="dxa"/>
+            <w:tcW w:w="7764" w:type="dxa"/>
             <w:tcBorders>
               <w:left w:val="single" w:sz="2" w:space="0" w:color="000000"/>
               <w:bottom w:val="single" w:sz="2" w:space="0" w:color="000000"/>
@@ -937,7 +968,7 @@
               <w:pStyle w:val="TableContents"/>
               <w:numPr>
                 <w:ilvl w:val="0"/>
-                <w:numId w:val="3"/>
+                <w:numId w:val="4"/>
               </w:numPr>
               <w:jc w:val="both"/>
               <w:rPr>
@@ -958,7 +989,7 @@
               <w:pStyle w:val="TableContents"/>
               <w:numPr>
                 <w:ilvl w:val="0"/>
-                <w:numId w:val="3"/>
+                <w:numId w:val="4"/>
               </w:numPr>
               <w:jc w:val="both"/>
               <w:rPr>
@@ -979,7 +1010,7 @@
               <w:pStyle w:val="TableContents"/>
               <w:numPr>
                 <w:ilvl w:val="0"/>
-                <w:numId w:val="3"/>
+                <w:numId w:val="4"/>
               </w:numPr>
               <w:jc w:val="both"/>
               <w:rPr>
@@ -1007,7 +1038,7 @@
               <w:pStyle w:val="TableContents"/>
               <w:numPr>
                 <w:ilvl w:val="0"/>
-                <w:numId w:val="3"/>
+                <w:numId w:val="4"/>
               </w:numPr>
               <w:jc w:val="both"/>
               <w:rPr>
@@ -1049,7 +1080,7 @@
               <w:pStyle w:val="TableContents"/>
               <w:numPr>
                 <w:ilvl w:val="0"/>
-                <w:numId w:val="3"/>
+                <w:numId w:val="4"/>
               </w:numPr>
               <w:jc w:val="both"/>
               <w:rPr>
@@ -1078,7 +1109,7 @@
         <w:trPr/>
         <w:tc>
           <w:tcPr>
-            <w:tcW w:w="1875" w:type="dxa"/>
+            <w:tcW w:w="1874" w:type="dxa"/>
             <w:tcBorders>
               <w:left w:val="single" w:sz="2" w:space="0" w:color="000000"/>
               <w:bottom w:val="single" w:sz="2" w:space="0" w:color="000000"/>
@@ -1114,7 +1145,7 @@
         </w:tc>
         <w:tc>
           <w:tcPr>
-            <w:tcW w:w="7763" w:type="dxa"/>
+            <w:tcW w:w="7764" w:type="dxa"/>
             <w:tcBorders>
               <w:left w:val="single" w:sz="2" w:space="0" w:color="000000"/>
               <w:bottom w:val="single" w:sz="2" w:space="0" w:color="000000"/>
@@ -1167,6 +1198,13 @@
               </w:rPr>
               <w:t xml:space="preserve">Website Front-end : </w:t>
             </w:r>
+            <w:r>
+              <w:rPr>
+                <w:rFonts w:ascii="Roboto" w:hAnsi="Roboto"/>
+                <w:sz w:val="20"/>
+              </w:rPr>
+              <w:t>21 October</w:t>
+            </w:r>
           </w:p>
           <w:p>
             <w:pPr>
@@ -1213,7 +1251,7 @@
                 <w:rFonts w:ascii="Roboto" w:hAnsi="Roboto"/>
                 <w:sz w:val="20"/>
               </w:rPr>
-              <w:t>7 November</w:t>
+              <w:t>10 November</w:t>
             </w:r>
             <w:r>
               <w:rPr>
@@ -1246,7 +1284,6 @@
     <w:p>
       <w:pPr>
         <w:pStyle w:val="TextBody"/>
-        <w:shd w:fill="FFFFFF" w:val="clear"/>
         <w:bidi w:val="0"/>
         <w:spacing w:lineRule="auto" w:line="331" w:before="0" w:after="160"/>
         <w:rPr>
@@ -1571,125 +1608,6 @@
   <w:abstractNum w:abstractNumId="3">
     <w:lvl w:ilvl="0">
       <w:start w:val="1"/>
-      <w:numFmt w:val="decimal"/>
-      <w:lvlText w:val="%1."/>
-      <w:lvlJc w:val="left"/>
-      <w:pPr>
-        <w:tabs>
-          <w:tab w:val="num" w:pos="720"/>
-        </w:tabs>
-        <w:ind w:left="720" w:hanging="360"/>
-      </w:pPr>
-      <w:rPr/>
-    </w:lvl>
-    <w:lvl w:ilvl="1">
-      <w:start w:val="1"/>
-      <w:numFmt w:val="decimal"/>
-      <w:lvlText w:val="%2."/>
-      <w:lvlJc w:val="left"/>
-      <w:pPr>
-        <w:tabs>
-          <w:tab w:val="num" w:pos="1080"/>
-        </w:tabs>
-        <w:ind w:left="1080" w:hanging="360"/>
-      </w:pPr>
-      <w:rPr/>
-    </w:lvl>
-    <w:lvl w:ilvl="2">
-      <w:start w:val="1"/>
-      <w:numFmt w:val="decimal"/>
-      <w:lvlText w:val="%3."/>
-      <w:lvlJc w:val="left"/>
-      <w:pPr>
-        <w:tabs>
-          <w:tab w:val="num" w:pos="1440"/>
-        </w:tabs>
-        <w:ind w:left="1440" w:hanging="360"/>
-      </w:pPr>
-      <w:rPr/>
-    </w:lvl>
-    <w:lvl w:ilvl="3">
-      <w:start w:val="1"/>
-      <w:numFmt w:val="decimal"/>
-      <w:lvlText w:val="%4."/>
-      <w:lvlJc w:val="left"/>
-      <w:pPr>
-        <w:tabs>
-          <w:tab w:val="num" w:pos="1800"/>
-        </w:tabs>
-        <w:ind w:left="1800" w:hanging="360"/>
-      </w:pPr>
-      <w:rPr/>
-    </w:lvl>
-    <w:lvl w:ilvl="4">
-      <w:start w:val="1"/>
-      <w:numFmt w:val="decimal"/>
-      <w:lvlText w:val="%5."/>
-      <w:lvlJc w:val="left"/>
-      <w:pPr>
-        <w:tabs>
-          <w:tab w:val="num" w:pos="2160"/>
-        </w:tabs>
-        <w:ind w:left="2160" w:hanging="360"/>
-      </w:pPr>
-      <w:rPr/>
-    </w:lvl>
-    <w:lvl w:ilvl="5">
-      <w:start w:val="1"/>
-      <w:numFmt w:val="decimal"/>
-      <w:lvlText w:val="%6."/>
-      <w:lvlJc w:val="left"/>
-      <w:pPr>
-        <w:tabs>
-          <w:tab w:val="num" w:pos="2520"/>
-        </w:tabs>
-        <w:ind w:left="2520" w:hanging="360"/>
-      </w:pPr>
-      <w:rPr/>
-    </w:lvl>
-    <w:lvl w:ilvl="6">
-      <w:start w:val="1"/>
-      <w:numFmt w:val="decimal"/>
-      <w:lvlText w:val="%7."/>
-      <w:lvlJc w:val="left"/>
-      <w:pPr>
-        <w:tabs>
-          <w:tab w:val="num" w:pos="2880"/>
-        </w:tabs>
-        <w:ind w:left="2880" w:hanging="360"/>
-      </w:pPr>
-      <w:rPr/>
-    </w:lvl>
-    <w:lvl w:ilvl="7">
-      <w:start w:val="1"/>
-      <w:numFmt w:val="decimal"/>
-      <w:lvlText w:val="%8."/>
-      <w:lvlJc w:val="left"/>
-      <w:pPr>
-        <w:tabs>
-          <w:tab w:val="num" w:pos="3240"/>
-        </w:tabs>
-        <w:ind w:left="3240" w:hanging="360"/>
-      </w:pPr>
-      <w:rPr/>
-    </w:lvl>
-    <w:lvl w:ilvl="8">
-      <w:start w:val="1"/>
-      <w:numFmt w:val="decimal"/>
-      <w:lvlText w:val="%9."/>
-      <w:lvlJc w:val="left"/>
-      <w:pPr>
-        <w:tabs>
-          <w:tab w:val="num" w:pos="3600"/>
-        </w:tabs>
-        <w:ind w:left="3600" w:hanging="360"/>
-      </w:pPr>
-      <w:rPr/>
-    </w:lvl>
-  </w:abstractNum>
-  <w:abstractNum w:abstractNumId="4">
-    <w:lvl w:ilvl="0">
-      <w:start w:val="1"/>
       <w:numFmt w:val="bullet"/>
       <w:lvlText w:val=""/>
       <w:lvlJc w:val="left"/>
@@ -1831,6 +1749,125 @@
         <w:rFonts w:ascii="OpenSymbol" w:hAnsi="OpenSymbol" w:cs="OpenSymbol" w:hint="default"/>
         <w:rFonts w:cs="OpenSymbol"/>
       </w:rPr>
+    </w:lvl>
+  </w:abstractNum>
+  <w:abstractNum w:abstractNumId="4">
+    <w:lvl w:ilvl="0">
+      <w:start w:val="1"/>
+      <w:numFmt w:val="decimal"/>
+      <w:lvlText w:val="%1."/>
+      <w:lvlJc w:val="left"/>
+      <w:pPr>
+        <w:tabs>
+          <w:tab w:val="num" w:pos="720"/>
+        </w:tabs>
+        <w:ind w:left="720" w:hanging="360"/>
+      </w:pPr>
+      <w:rPr/>
+    </w:lvl>
+    <w:lvl w:ilvl="1">
+      <w:start w:val="1"/>
+      <w:numFmt w:val="decimal"/>
+      <w:lvlText w:val="%2."/>
+      <w:lvlJc w:val="left"/>
+      <w:pPr>
+        <w:tabs>
+          <w:tab w:val="num" w:pos="1080"/>
+        </w:tabs>
+        <w:ind w:left="1080" w:hanging="360"/>
+      </w:pPr>
+      <w:rPr/>
+    </w:lvl>
+    <w:lvl w:ilvl="2">
+      <w:start w:val="1"/>
+      <w:numFmt w:val="decimal"/>
+      <w:lvlText w:val="%3."/>
+      <w:lvlJc w:val="left"/>
+      <w:pPr>
+        <w:tabs>
+          <w:tab w:val="num" w:pos="1440"/>
+        </w:tabs>
+        <w:ind w:left="1440" w:hanging="360"/>
+      </w:pPr>
+      <w:rPr/>
+    </w:lvl>
+    <w:lvl w:ilvl="3">
+      <w:start w:val="1"/>
+      <w:numFmt w:val="decimal"/>
+      <w:lvlText w:val="%4."/>
+      <w:lvlJc w:val="left"/>
+      <w:pPr>
+        <w:tabs>
+          <w:tab w:val="num" w:pos="1800"/>
+        </w:tabs>
+        <w:ind w:left="1800" w:hanging="360"/>
+      </w:pPr>
+      <w:rPr/>
+    </w:lvl>
+    <w:lvl w:ilvl="4">
+      <w:start w:val="1"/>
+      <w:numFmt w:val="decimal"/>
+      <w:lvlText w:val="%5."/>
+      <w:lvlJc w:val="left"/>
+      <w:pPr>
+        <w:tabs>
+          <w:tab w:val="num" w:pos="2160"/>
+        </w:tabs>
+        <w:ind w:left="2160" w:hanging="360"/>
+      </w:pPr>
+      <w:rPr/>
+    </w:lvl>
+    <w:lvl w:ilvl="5">
+      <w:start w:val="1"/>
+      <w:numFmt w:val="decimal"/>
+      <w:lvlText w:val="%6."/>
+      <w:lvlJc w:val="left"/>
+      <w:pPr>
+        <w:tabs>
+          <w:tab w:val="num" w:pos="2520"/>
+        </w:tabs>
+        <w:ind w:left="2520" w:hanging="360"/>
+      </w:pPr>
+      <w:rPr/>
+    </w:lvl>
+    <w:lvl w:ilvl="6">
+      <w:start w:val="1"/>
+      <w:numFmt w:val="decimal"/>
+      <w:lvlText w:val="%7."/>
+      <w:lvlJc w:val="left"/>
+      <w:pPr>
+        <w:tabs>
+          <w:tab w:val="num" w:pos="2880"/>
+        </w:tabs>
+        <w:ind w:left="2880" w:hanging="360"/>
+      </w:pPr>
+      <w:rPr/>
+    </w:lvl>
+    <w:lvl w:ilvl="7">
+      <w:start w:val="1"/>
+      <w:numFmt w:val="decimal"/>
+      <w:lvlText w:val="%8."/>
+      <w:lvlJc w:val="left"/>
+      <w:pPr>
+        <w:tabs>
+          <w:tab w:val="num" w:pos="3240"/>
+        </w:tabs>
+        <w:ind w:left="3240" w:hanging="360"/>
+      </w:pPr>
+      <w:rPr/>
+    </w:lvl>
+    <w:lvl w:ilvl="8">
+      <w:start w:val="1"/>
+      <w:numFmt w:val="decimal"/>
+      <w:lvlText w:val="%9."/>
+      <w:lvlJc w:val="left"/>
+      <w:pPr>
+        <w:tabs>
+          <w:tab w:val="num" w:pos="3600"/>
+        </w:tabs>
+        <w:ind w:left="3600" w:hanging="360"/>
+      </w:pPr>
+      <w:rPr/>
     </w:lvl>
   </w:abstractNum>
   <w:num w:numId="1">
@@ -1870,6 +1907,10 @@
     <w:qFormat/>
     <w:pPr>
       <w:widowControl/>
+      <w:kinsoku w:val="true"/>
+      <w:overflowPunct w:val="true"/>
+      <w:autoSpaceDE w:val="true"/>
+      <w:bidi w:val="0"/>
     </w:pPr>
     <w:rPr>
       <w:rFonts w:ascii="Liberation Serif" w:hAnsi="Liberation Serif" w:eastAsia="Noto Sans CJK SC Regular" w:cs="FreeSans"/>
@@ -1890,7 +1931,7 @@
         <w:numId w:val="1"/>
       </w:numPr>
       <w:spacing w:before="200" w:after="120"/>
-      <w:ind w:left="0" w:hanging="0"/>
+      <w:ind w:left="0" w:right="0" w:hanging="0"/>
       <w:outlineLvl w:val="1"/>
       <w:outlineLvl w:val="1"/>
     </w:pPr>

</xml_diff>